<commit_message>
Week 12 - without duration variable result
</commit_message>
<xml_diff>
--- a/Week 13 - Final week/Final Report.docx
+++ b/Week 13 - Final week/Final Report.docx
@@ -405,21 +405,12 @@
                 <w:rFonts w:eastAsia="Times New Roman" w:cs="Times New Roman"/>
               </w:rPr>
             </w:pPr>
-            <w:proofErr w:type="spellStart"/>
             <w:r>
               <w:rPr>
                 <w:rFonts w:eastAsia="Times New Roman" w:cs="Times New Roman"/>
                 <w:color w:val="000000"/>
               </w:rPr>
-              <w:t>Ogwu</w:t>
-            </w:r>
-            <w:proofErr w:type="spellEnd"/>
-            <w:r>
-              <w:rPr>
-                <w:rFonts w:eastAsia="Times New Roman" w:cs="Times New Roman"/>
-                <w:color w:val="000000"/>
-              </w:rPr>
-              <w:t xml:space="preserve"> Augustine</w:t>
+              <w:t>Ogwu Augustine</w:t>
             </w:r>
           </w:p>
         </w:tc>
@@ -2672,23 +2663,7 @@
           <w:rFonts w:eastAsia="Times New Roman" w:cs="Times New Roman"/>
           <w:color w:val="2D3B45"/>
         </w:rPr>
-        <w:t xml:space="preserve">Bank wants to use ML model to shortlist customer whose chances of buying the product is more so that their marketing channel (tele marketing, SMS/email marketing </w:t>
-      </w:r>
-      <w:proofErr w:type="spellStart"/>
-      <w:r>
-        <w:rPr>
-          <w:rFonts w:eastAsia="Times New Roman" w:cs="Times New Roman"/>
-          <w:color w:val="2D3B45"/>
-        </w:rPr>
-        <w:t>etc</w:t>
-      </w:r>
-      <w:proofErr w:type="spellEnd"/>
-      <w:r>
-        <w:rPr>
-          <w:rFonts w:eastAsia="Times New Roman" w:cs="Times New Roman"/>
-          <w:color w:val="2D3B45"/>
-        </w:rPr>
-        <w:t>) can focus only to those customers whose chances of buying the product is more.</w:t>
+        <w:t>Bank wants to use ML model to shortlist customer whose chances of buying the product is more so that their marketing channel (tele marketing, SMS/email marketing etc) can focus only to those customers whose chances of buying the product is more.</w:t>
       </w:r>
     </w:p>
     <w:p>
@@ -3586,23 +3561,7 @@
           <w:bCs/>
         </w:rPr>
         <w:br/>
-        <w:t>3 - marital : marital status (categorical: '</w:t>
-      </w:r>
-      <w:proofErr w:type="spellStart"/>
-      <w:r>
-        <w:rPr>
-          <w:rFonts w:cs="Times New Roman"/>
-          <w:bCs/>
-        </w:rPr>
-        <w:t>divorced','married','single','unknown</w:t>
-      </w:r>
-      <w:proofErr w:type="spellEnd"/>
-      <w:r>
-        <w:rPr>
-          <w:rFonts w:cs="Times New Roman"/>
-          <w:bCs/>
-        </w:rPr>
-        <w:t>'; note: 'divorced' means divorced or widowed)</w:t>
+        <w:t>3 - marital : marital status (categorical: 'divorced','married','single','unknown'; note: 'divorced' means divorced or widowed)</w:t>
       </w:r>
       <w:r>
         <w:rPr>
@@ -3618,119 +3577,23 @@
           <w:bCs/>
         </w:rPr>
         <w:br/>
-        <w:t>5 - default: has credit in default? (</w:t>
-      </w:r>
-      <w:proofErr w:type="gramStart"/>
+        <w:t>5 - default: has credit in default? (categorical: 'no','yes','unknown')</w:t>
+      </w:r>
       <w:r>
         <w:rPr>
           <w:rFonts w:cs="Times New Roman"/>
           <w:bCs/>
         </w:rPr>
-        <w:t>categorical</w:t>
-      </w:r>
-      <w:proofErr w:type="gramEnd"/>
+        <w:br/>
+        <w:t>6 - housing: has housing loan? (categorical: 'no','yes','unknown')</w:t>
+      </w:r>
       <w:r>
         <w:rPr>
           <w:rFonts w:cs="Times New Roman"/>
           <w:bCs/>
         </w:rPr>
-        <w:t>: '</w:t>
-      </w:r>
-      <w:proofErr w:type="spellStart"/>
-      <w:r>
-        <w:rPr>
-          <w:rFonts w:cs="Times New Roman"/>
-          <w:bCs/>
-        </w:rPr>
-        <w:t>no','yes','unknown</w:t>
-      </w:r>
-      <w:proofErr w:type="spellEnd"/>
-      <w:r>
-        <w:rPr>
-          <w:rFonts w:cs="Times New Roman"/>
-          <w:bCs/>
-        </w:rPr>
-        <w:t>')</w:t>
-      </w:r>
-      <w:r>
-        <w:rPr>
-          <w:rFonts w:cs="Times New Roman"/>
-          <w:bCs/>
-        </w:rPr>
         <w:br/>
-        <w:t>6 - housing: has housing loan? (</w:t>
-      </w:r>
-      <w:proofErr w:type="gramStart"/>
-      <w:r>
-        <w:rPr>
-          <w:rFonts w:cs="Times New Roman"/>
-          <w:bCs/>
-        </w:rPr>
-        <w:t>categorical</w:t>
-      </w:r>
-      <w:proofErr w:type="gramEnd"/>
-      <w:r>
-        <w:rPr>
-          <w:rFonts w:cs="Times New Roman"/>
-          <w:bCs/>
-        </w:rPr>
-        <w:t>: '</w:t>
-      </w:r>
-      <w:proofErr w:type="spellStart"/>
-      <w:r>
-        <w:rPr>
-          <w:rFonts w:cs="Times New Roman"/>
-          <w:bCs/>
-        </w:rPr>
-        <w:t>no','yes','unknown</w:t>
-      </w:r>
-      <w:proofErr w:type="spellEnd"/>
-      <w:r>
-        <w:rPr>
-          <w:rFonts w:cs="Times New Roman"/>
-          <w:bCs/>
-        </w:rPr>
-        <w:t>')</w:t>
-      </w:r>
-      <w:r>
-        <w:rPr>
-          <w:rFonts w:cs="Times New Roman"/>
-          <w:bCs/>
-        </w:rPr>
-        <w:br/>
-        <w:t>7 - loan: has personal loan? (</w:t>
-      </w:r>
-      <w:proofErr w:type="gramStart"/>
-      <w:r>
-        <w:rPr>
-          <w:rFonts w:cs="Times New Roman"/>
-          <w:bCs/>
-        </w:rPr>
-        <w:t>categorical</w:t>
-      </w:r>
-      <w:proofErr w:type="gramEnd"/>
-      <w:r>
-        <w:rPr>
-          <w:rFonts w:cs="Times New Roman"/>
-          <w:bCs/>
-        </w:rPr>
-        <w:t>: '</w:t>
-      </w:r>
-      <w:proofErr w:type="spellStart"/>
-      <w:r>
-        <w:rPr>
-          <w:rFonts w:cs="Times New Roman"/>
-          <w:bCs/>
-        </w:rPr>
-        <w:t>no','yes','unknown</w:t>
-      </w:r>
-      <w:proofErr w:type="spellEnd"/>
-      <w:r>
-        <w:rPr>
-          <w:rFonts w:cs="Times New Roman"/>
-          <w:bCs/>
-        </w:rPr>
-        <w:t>')</w:t>
+        <w:t>7 - loan: has personal loan? (categorical: 'no','yes','unknown')</w:t>
       </w:r>
       <w:r>
         <w:rPr>
@@ -3746,167 +3609,23 @@
           <w:bCs/>
         </w:rPr>
         <w:br/>
-        <w:t>8 - contact: contact communication type (categorical: '</w:t>
-      </w:r>
-      <w:proofErr w:type="spellStart"/>
+        <w:t>8 - contact: contact communication type (categorical: 'cellular','telephone')</w:t>
+      </w:r>
       <w:r>
         <w:rPr>
           <w:rFonts w:cs="Times New Roman"/>
           <w:bCs/>
         </w:rPr>
-        <w:t>cellular','telephone</w:t>
-      </w:r>
-      <w:proofErr w:type="spellEnd"/>
+        <w:br/>
+        <w:t>9 - month: last contact month of year (categorical: 'jan', 'feb', 'mar', ..., 'nov', 'dec')</w:t>
+      </w:r>
       <w:r>
         <w:rPr>
           <w:rFonts w:cs="Times New Roman"/>
           <w:bCs/>
         </w:rPr>
-        <w:t>')</w:t>
-      </w:r>
-      <w:r>
-        <w:rPr>
-          <w:rFonts w:cs="Times New Roman"/>
-          <w:bCs/>
-        </w:rPr>
         <w:br/>
-        <w:t>9 - month: last contact month of year (categorical: '</w:t>
-      </w:r>
-      <w:proofErr w:type="spellStart"/>
-      <w:r>
-        <w:rPr>
-          <w:rFonts w:cs="Times New Roman"/>
-          <w:bCs/>
-        </w:rPr>
-        <w:t>jan</w:t>
-      </w:r>
-      <w:proofErr w:type="spellEnd"/>
-      <w:r>
-        <w:rPr>
-          <w:rFonts w:cs="Times New Roman"/>
-          <w:bCs/>
-        </w:rPr>
-        <w:t>', '</w:t>
-      </w:r>
-      <w:proofErr w:type="spellStart"/>
-      <w:r>
-        <w:rPr>
-          <w:rFonts w:cs="Times New Roman"/>
-          <w:bCs/>
-        </w:rPr>
-        <w:t>feb</w:t>
-      </w:r>
-      <w:proofErr w:type="spellEnd"/>
-      <w:r>
-        <w:rPr>
-          <w:rFonts w:cs="Times New Roman"/>
-          <w:bCs/>
-        </w:rPr>
-        <w:t>', 'mar', ..., '</w:t>
-      </w:r>
-      <w:proofErr w:type="spellStart"/>
-      <w:r>
-        <w:rPr>
-          <w:rFonts w:cs="Times New Roman"/>
-          <w:bCs/>
-        </w:rPr>
-        <w:t>nov</w:t>
-      </w:r>
-      <w:proofErr w:type="spellEnd"/>
-      <w:r>
-        <w:rPr>
-          <w:rFonts w:cs="Times New Roman"/>
-          <w:bCs/>
-        </w:rPr>
-        <w:t>', 'dec')</w:t>
-      </w:r>
-      <w:r>
-        <w:rPr>
-          <w:rFonts w:cs="Times New Roman"/>
-          <w:bCs/>
-        </w:rPr>
-        <w:br/>
-        <w:t xml:space="preserve">10 - </w:t>
-      </w:r>
-      <w:proofErr w:type="spellStart"/>
-      <w:r>
-        <w:rPr>
-          <w:rFonts w:cs="Times New Roman"/>
-          <w:bCs/>
-        </w:rPr>
-        <w:t>day_of_week</w:t>
-      </w:r>
-      <w:proofErr w:type="spellEnd"/>
-      <w:r>
-        <w:rPr>
-          <w:rFonts w:cs="Times New Roman"/>
-          <w:bCs/>
-        </w:rPr>
-        <w:t>: last contact day of the week (categorical: '</w:t>
-      </w:r>
-      <w:proofErr w:type="spellStart"/>
-      <w:r>
-        <w:rPr>
-          <w:rFonts w:cs="Times New Roman"/>
-          <w:bCs/>
-        </w:rPr>
-        <w:t>mon</w:t>
-      </w:r>
-      <w:proofErr w:type="spellEnd"/>
-      <w:r>
-        <w:rPr>
-          <w:rFonts w:cs="Times New Roman"/>
-          <w:bCs/>
-        </w:rPr>
-        <w:t>','</w:t>
-      </w:r>
-      <w:proofErr w:type="spellStart"/>
-      <w:r>
-        <w:rPr>
-          <w:rFonts w:cs="Times New Roman"/>
-          <w:bCs/>
-        </w:rPr>
-        <w:t>tue</w:t>
-      </w:r>
-      <w:proofErr w:type="spellEnd"/>
-      <w:r>
-        <w:rPr>
-          <w:rFonts w:cs="Times New Roman"/>
-          <w:bCs/>
-        </w:rPr>
-        <w:t>','wed','</w:t>
-      </w:r>
-      <w:proofErr w:type="spellStart"/>
-      <w:r>
-        <w:rPr>
-          <w:rFonts w:cs="Times New Roman"/>
-          <w:bCs/>
-        </w:rPr>
-        <w:t>thu</w:t>
-      </w:r>
-      <w:proofErr w:type="spellEnd"/>
-      <w:r>
-        <w:rPr>
-          <w:rFonts w:cs="Times New Roman"/>
-          <w:bCs/>
-        </w:rPr>
-        <w:t>','</w:t>
-      </w:r>
-      <w:proofErr w:type="spellStart"/>
-      <w:r>
-        <w:rPr>
-          <w:rFonts w:cs="Times New Roman"/>
-          <w:bCs/>
-        </w:rPr>
-        <w:t>fri</w:t>
-      </w:r>
-      <w:proofErr w:type="spellEnd"/>
-      <w:r>
-        <w:rPr>
-          <w:rFonts w:cs="Times New Roman"/>
-          <w:bCs/>
-        </w:rPr>
-        <w:t>')</w:t>
+        <w:t>10 - day_of_week: last contact day of the week (categorical: 'mon','tue','wed','thu','fri')</w:t>
       </w:r>
       <w:r>
         <w:rPr>
@@ -3938,23 +3657,7 @@
           <w:bCs/>
         </w:rPr>
         <w:br/>
-        <w:t xml:space="preserve">13 - </w:t>
-      </w:r>
-      <w:proofErr w:type="spellStart"/>
-      <w:r>
-        <w:rPr>
-          <w:rFonts w:cs="Times New Roman"/>
-          <w:bCs/>
-        </w:rPr>
-        <w:t>pdays</w:t>
-      </w:r>
-      <w:proofErr w:type="spellEnd"/>
-      <w:r>
-        <w:rPr>
-          <w:rFonts w:cs="Times New Roman"/>
-          <w:bCs/>
-        </w:rPr>
-        <w:t>: number of days that passed by after the client was last contacted from a previous campaign (numeric; 999 means client was not previously contacted)</w:t>
+        <w:t>13 - pdays: number of days that passed by after the client was last contacted from a previous campaign (numeric; 999 means client was not previously contacted)</w:t>
       </w:r>
       <w:r>
         <w:rPr>
@@ -3970,39 +3673,7 @@
           <w:bCs/>
         </w:rPr>
         <w:br/>
-        <w:t xml:space="preserve">15 - </w:t>
-      </w:r>
-      <w:proofErr w:type="spellStart"/>
-      <w:r>
-        <w:rPr>
-          <w:rFonts w:cs="Times New Roman"/>
-          <w:bCs/>
-        </w:rPr>
-        <w:t>poutcome</w:t>
-      </w:r>
-      <w:proofErr w:type="spellEnd"/>
-      <w:r>
-        <w:rPr>
-          <w:rFonts w:cs="Times New Roman"/>
-          <w:bCs/>
-        </w:rPr>
-        <w:t>: outcome of the previous marketing campaign (categorical: '</w:t>
-      </w:r>
-      <w:proofErr w:type="spellStart"/>
-      <w:r>
-        <w:rPr>
-          <w:rFonts w:cs="Times New Roman"/>
-          <w:bCs/>
-        </w:rPr>
-        <w:t>failure','nonexistent','success</w:t>
-      </w:r>
-      <w:proofErr w:type="spellEnd"/>
-      <w:r>
-        <w:rPr>
-          <w:rFonts w:cs="Times New Roman"/>
-          <w:bCs/>
-        </w:rPr>
-        <w:t>')</w:t>
+        <w:t>15 - poutcome: outcome of the previous marketing campaign (categorical: 'failure','nonexistent','success')</w:t>
       </w:r>
       <w:r>
         <w:rPr>
@@ -4018,23 +3689,23 @@
           <w:bCs/>
         </w:rPr>
         <w:br/>
-        <w:t xml:space="preserve">16 - </w:t>
-      </w:r>
-      <w:proofErr w:type="spellStart"/>
+        <w:t>16 - emp.var.rate: employment variation rate - quarterly indicator (numeric)</w:t>
+      </w:r>
       <w:r>
         <w:rPr>
           <w:rFonts w:cs="Times New Roman"/>
           <w:bCs/>
         </w:rPr>
-        <w:t>emp.var.rate</w:t>
-      </w:r>
-      <w:proofErr w:type="spellEnd"/>
+        <w:br/>
+        <w:t>17 - cons.price.idx: consumer price index - monthly indicator (numeric)</w:t>
+      </w:r>
       <w:r>
         <w:rPr>
           <w:rFonts w:cs="Times New Roman"/>
           <w:bCs/>
         </w:rPr>
-        <w:t>: employment variation rate - quarterly indicator (numeric)</w:t>
+        <w:br/>
+        <w:t>18 - cons.conf.idx: consumer confidence index - monthly indicator (numeric)</w:t>
       </w:r>
       <w:r>
         <w:rPr>
@@ -4042,95 +3713,15 @@
           <w:bCs/>
         </w:rPr>
         <w:br/>
-        <w:t xml:space="preserve">17 - </w:t>
-      </w:r>
-      <w:proofErr w:type="spellStart"/>
+        <w:t>19 - euribor3m: euribor 3 month rate - daily indicator (numeric)</w:t>
+      </w:r>
       <w:r>
         <w:rPr>
           <w:rFonts w:cs="Times New Roman"/>
           <w:bCs/>
         </w:rPr>
-        <w:t>cons.price.idx</w:t>
-      </w:r>
-      <w:proofErr w:type="spellEnd"/>
-      <w:r>
-        <w:rPr>
-          <w:rFonts w:cs="Times New Roman"/>
-          <w:bCs/>
-        </w:rPr>
-        <w:t>: consumer price index - monthly indicator (numeric)</w:t>
-      </w:r>
-      <w:r>
-        <w:rPr>
-          <w:rFonts w:cs="Times New Roman"/>
-          <w:bCs/>
-        </w:rPr>
         <w:br/>
-        <w:t xml:space="preserve">18 - </w:t>
-      </w:r>
-      <w:proofErr w:type="spellStart"/>
-      <w:r>
-        <w:rPr>
-          <w:rFonts w:cs="Times New Roman"/>
-          <w:bCs/>
-        </w:rPr>
-        <w:t>cons.conf.idx</w:t>
-      </w:r>
-      <w:proofErr w:type="spellEnd"/>
-      <w:r>
-        <w:rPr>
-          <w:rFonts w:cs="Times New Roman"/>
-          <w:bCs/>
-        </w:rPr>
-        <w:t>: consumer confidence index - monthly indicator (numeric)</w:t>
-      </w:r>
-      <w:r>
-        <w:rPr>
-          <w:rFonts w:cs="Times New Roman"/>
-          <w:bCs/>
-        </w:rPr>
-        <w:br/>
-        <w:t xml:space="preserve">19 - euribor3m: </w:t>
-      </w:r>
-      <w:proofErr w:type="spellStart"/>
-      <w:r>
-        <w:rPr>
-          <w:rFonts w:cs="Times New Roman"/>
-          <w:bCs/>
-        </w:rPr>
-        <w:t>euribor</w:t>
-      </w:r>
-      <w:proofErr w:type="spellEnd"/>
-      <w:r>
-        <w:rPr>
-          <w:rFonts w:cs="Times New Roman"/>
-          <w:bCs/>
-        </w:rPr>
-        <w:t xml:space="preserve"> 3 month rate - daily indicator (numeric)</w:t>
-      </w:r>
-      <w:r>
-        <w:rPr>
-          <w:rFonts w:cs="Times New Roman"/>
-          <w:bCs/>
-        </w:rPr>
-        <w:br/>
-        <w:t xml:space="preserve">20 - </w:t>
-      </w:r>
-      <w:proofErr w:type="spellStart"/>
-      <w:r>
-        <w:rPr>
-          <w:rFonts w:cs="Times New Roman"/>
-          <w:bCs/>
-        </w:rPr>
-        <w:t>nr.employed</w:t>
-      </w:r>
-      <w:proofErr w:type="spellEnd"/>
-      <w:r>
-        <w:rPr>
-          <w:rFonts w:cs="Times New Roman"/>
-          <w:bCs/>
-        </w:rPr>
-        <w:t>: number of employees - quarterly indicator (numeric)</w:t>
+        <w:t>20 - nr.employed: number of employees - quarterly indicator (numeric)</w:t>
       </w:r>
       <w:r>
         <w:rPr>
@@ -4146,39 +3737,7 @@
           <w:bCs/>
         </w:rPr>
         <w:br/>
-        <w:t>21 - y - has the client subscribed a term deposit? (</w:t>
-      </w:r>
-      <w:proofErr w:type="gramStart"/>
-      <w:r>
-        <w:rPr>
-          <w:rFonts w:cs="Times New Roman"/>
-          <w:bCs/>
-        </w:rPr>
-        <w:t>binary</w:t>
-      </w:r>
-      <w:proofErr w:type="gramEnd"/>
-      <w:r>
-        <w:rPr>
-          <w:rFonts w:cs="Times New Roman"/>
-          <w:bCs/>
-        </w:rPr>
-        <w:t>: '</w:t>
-      </w:r>
-      <w:proofErr w:type="spellStart"/>
-      <w:r>
-        <w:rPr>
-          <w:rFonts w:cs="Times New Roman"/>
-          <w:bCs/>
-        </w:rPr>
-        <w:t>yes','no</w:t>
-      </w:r>
-      <w:proofErr w:type="spellEnd"/>
-      <w:r>
-        <w:rPr>
-          <w:rFonts w:cs="Times New Roman"/>
-          <w:bCs/>
-        </w:rPr>
-        <w:t>')</w:t>
+        <w:t>21 - y - has the client subscribed a term deposit? (binary: 'yes','no')</w:t>
       </w:r>
       <w:bookmarkStart w:id="10" w:name="_Toc112419699"/>
     </w:p>
@@ -4281,21 +3840,7 @@
         <w:rPr>
           <w:color w:val="000000"/>
         </w:rPr>
-        <w:t xml:space="preserve">Duplicate values: One of the </w:t>
-      </w:r>
-      <w:proofErr w:type="gramStart"/>
-      <w:r>
-        <w:rPr>
-          <w:color w:val="000000"/>
-        </w:rPr>
-        <w:t>dataset</w:t>
-      </w:r>
-      <w:proofErr w:type="gramEnd"/>
-      <w:r>
-        <w:rPr>
-          <w:color w:val="000000"/>
-        </w:rPr>
-        <w:t xml:space="preserve"> (having 44K rows) has 12 duplicate values which are dropped.</w:t>
+        <w:t>Duplicate values: One of the dataset (having 44K rows) has 12 duplicate values which are dropped.</w:t>
       </w:r>
     </w:p>
     <w:p>
@@ -4575,21 +4120,7 @@
         <w:rPr>
           <w:color w:val="000000"/>
         </w:rPr>
-        <w:t xml:space="preserve">: Converting a few categorical values into numerical values by using One hot encoding - (ex. Default, housing, loan, contact). Converting temporal variables from categorical to numeric by using ordinal encoding - Month and </w:t>
-      </w:r>
-      <w:proofErr w:type="spellStart"/>
-      <w:r>
-        <w:rPr>
-          <w:color w:val="000000"/>
-        </w:rPr>
-        <w:t>week_of_day</w:t>
-      </w:r>
-      <w:proofErr w:type="spellEnd"/>
-      <w:r>
-        <w:rPr>
-          <w:color w:val="000000"/>
-        </w:rPr>
-        <w:t>. Converting categorical target variable into numerical binary variable.</w:t>
+        <w:t>: Converting a few categorical values into numerical values by using One hot encoding - (ex. Default, housing, loan, contact). Converting temporal variables from categorical to numeric by using ordinal encoding - Month and week_of_day. Converting categorical target variable into numerical binary variable.</w:t>
       </w:r>
     </w:p>
     <w:p>
@@ -4648,16 +4179,8 @@
         <w:rPr>
           <w:color w:val="000000"/>
         </w:rPr>
-        <w:t>Using visualization (boxplot) we will determine which variables have outliers and then using IQR technique, we will remove/ round those values. (Q1 - 1.5IQR and Q3+1.5</w:t>
-      </w:r>
-      <w:proofErr w:type="gramStart"/>
-      <w:r>
-        <w:rPr>
-          <w:color w:val="000000"/>
-        </w:rPr>
-        <w:t>IQR )</w:t>
-      </w:r>
-      <w:proofErr w:type="gramEnd"/>
+        <w:t>Using visualization (boxplot) we will determine which variables have outliers and then using IQR technique, we will remove/ round those values. (Q1 - 1.5IQR and Q3+1.5IQR )</w:t>
+      </w:r>
     </w:p>
     <w:p>
       <w:pPr>
@@ -4747,21 +4270,7 @@
         <w:rPr>
           <w:color w:val="000000"/>
         </w:rPr>
-        <w:t xml:space="preserve">Using able </w:t>
-      </w:r>
-      <w:proofErr w:type="gramStart"/>
-      <w:r>
-        <w:rPr>
-          <w:color w:val="000000"/>
-        </w:rPr>
-        <w:t>function</w:t>
-      </w:r>
-      <w:proofErr w:type="gramEnd"/>
-      <w:r>
-        <w:rPr>
-          <w:color w:val="000000"/>
-        </w:rPr>
-        <w:t xml:space="preserve"> we are creating 4 X 3 graph of box plot. And then we take decision based on that graph.</w:t>
+        <w:t>Using able function we are creating 4 X 3 graph of box plot. And then we take decision based on that graph.</w:t>
       </w:r>
       <w:r>
         <w:rPr>
@@ -5086,21 +4595,7 @@
               <w:rPr>
                 <w:color w:val="000000"/>
               </w:rPr>
-              <w:t xml:space="preserve">For this feature, it is clearly visible that the last point is outlier. </w:t>
-            </w:r>
-            <w:proofErr w:type="gramStart"/>
-            <w:r>
-              <w:rPr>
-                <w:color w:val="000000"/>
-              </w:rPr>
-              <w:t>So</w:t>
-            </w:r>
-            <w:proofErr w:type="gramEnd"/>
-            <w:r>
-              <w:rPr>
-                <w:color w:val="000000"/>
-              </w:rPr>
-              <w:t xml:space="preserve"> we have replace it with -30 (upper value of upper whisker)</w:t>
+              <w:t>For this feature, it is clearly visible that the last point is outlier. So we have replace it with -30 (upper value of upper whisker)</w:t>
             </w:r>
           </w:p>
         </w:tc>
@@ -5114,19 +4609,11 @@
           <w:color w:val="000000"/>
         </w:rPr>
       </w:pPr>
-      <w:proofErr w:type="gramStart"/>
-      <w:r>
-        <w:rPr>
-          <w:color w:val="000000"/>
-        </w:rPr>
-        <w:t>So</w:t>
-      </w:r>
-      <w:proofErr w:type="gramEnd"/>
-      <w:r>
-        <w:rPr>
-          <w:color w:val="000000"/>
-        </w:rPr>
-        <w:t xml:space="preserve"> these way we have handle the outlier in our numerical</w:t>
+      <w:r>
+        <w:rPr>
+          <w:color w:val="000000"/>
+        </w:rPr>
+        <w:t>So these way we have handle the outlier in our numerical</w:t>
       </w:r>
       <w:r>
         <w:rPr>
@@ -5469,35 +4956,7 @@
           <w:color w:val="000000"/>
         </w:rPr>
         <w:lastRenderedPageBreak/>
-        <w:t xml:space="preserve">First, change the way of measuring algorithm’s performance. As a traditional and common measurement of performance, the test accuracy rate </w:t>
-      </w:r>
-      <w:proofErr w:type="spellStart"/>
-      <w:r>
-        <w:rPr>
-          <w:color w:val="000000"/>
-        </w:rPr>
-        <w:t>can not</w:t>
-      </w:r>
-      <w:proofErr w:type="spellEnd"/>
-      <w:r>
-        <w:rPr>
-          <w:color w:val="000000"/>
-        </w:rPr>
-        <w:t xml:space="preserve"> be simply used here because the model will tend to fit the majority class better to improve the overall accuracy. However, we prefer to be more successful in identifying people who will subscribe a term deposit than the overall power of prediction. Therefore, we will use ROC (Receiver Operating Characteristic) curve and AUC (Area Under </w:t>
-      </w:r>
-      <w:proofErr w:type="gramStart"/>
-      <w:r>
-        <w:rPr>
-          <w:color w:val="000000"/>
-        </w:rPr>
-        <w:t>Curve )</w:t>
-      </w:r>
-      <w:proofErr w:type="gramEnd"/>
-      <w:r>
-        <w:rPr>
-          <w:color w:val="000000"/>
-        </w:rPr>
-        <w:t xml:space="preserve"> as the performance measurement. </w:t>
+        <w:t xml:space="preserve">First, change the way of measuring algorithm’s performance. As a traditional and common measurement of performance, the test accuracy rate can not be simply used here because the model will tend to fit the majority class better to improve the overall accuracy. However, we prefer to be more successful in identifying people who will subscribe a term deposit than the overall power of prediction. Therefore, we will use ROC (Receiver Operating Characteristic) curve and AUC (Area Under Curve ) as the performance measurement. </w:t>
       </w:r>
     </w:p>
     <w:p>
@@ -5805,61 +5264,11 @@
           <w:color w:val="000000"/>
         </w:rPr>
       </w:pPr>
-      <w:proofErr w:type="spellStart"/>
-      <w:r>
-        <w:rPr>
-          <w:color w:val="000000"/>
-        </w:rPr>
-        <w:t>RandomForestClassifier</w:t>
-      </w:r>
-      <w:proofErr w:type="spellEnd"/>
-      <w:r>
-        <w:rPr>
-          <w:color w:val="000000"/>
-        </w:rPr>
-        <w:t xml:space="preserve"> class from </w:t>
-      </w:r>
-      <w:proofErr w:type="spellStart"/>
-      <w:r>
-        <w:rPr>
-          <w:color w:val="000000"/>
-        </w:rPr>
-        <w:t>sklearn</w:t>
-      </w:r>
-      <w:proofErr w:type="spellEnd"/>
-      <w:r>
-        <w:rPr>
-          <w:color w:val="000000"/>
-        </w:rPr>
-        <w:t xml:space="preserve"> is used to create the model. Hyperparameter tuning is done over </w:t>
-      </w:r>
-      <w:proofErr w:type="spellStart"/>
-      <w:r>
-        <w:rPr>
-          <w:color w:val="000000"/>
-        </w:rPr>
-        <w:t>n_estimators</w:t>
-      </w:r>
-      <w:proofErr w:type="spellEnd"/>
-      <w:r>
-        <w:rPr>
-          <w:color w:val="000000"/>
-        </w:rPr>
-        <w:t xml:space="preserve"> and </w:t>
-      </w:r>
-      <w:proofErr w:type="spellStart"/>
-      <w:r>
-        <w:rPr>
-          <w:color w:val="000000"/>
-        </w:rPr>
-        <w:t>max_depth</w:t>
-      </w:r>
-      <w:proofErr w:type="spellEnd"/>
-      <w:r>
-        <w:rPr>
-          <w:color w:val="000000"/>
-        </w:rPr>
-        <w:t xml:space="preserve"> of the ensemble through grid search with five-fold cross-validation.</w:t>
+      <w:r>
+        <w:rPr>
+          <w:color w:val="000000"/>
+        </w:rPr>
+        <w:t>RandomForestClassifier class from sklearn is used to create the model. Hyperparameter tuning is done over n_estimators and max_depth of the ensemble through grid search with five-fold cross-validation.</w:t>
       </w:r>
     </w:p>
     <w:p>
@@ -5964,16 +5373,7 @@
         <w:spacing w:before="240" w:beforeAutospacing="0" w:after="240" w:afterAutospacing="0" w:line="276" w:lineRule="auto"/>
       </w:pPr>
       <w:r>
-        <w:t>Since random forest classifier tends to be biased towards the majority class, we will use resampling to fix this problem.</w:t>
-      </w:r>
-      <w:r>
-        <w:t xml:space="preserve"> </w:t>
-      </w:r>
-      <w:r>
-        <w:t xml:space="preserve">Oversampling method is used. </w:t>
-      </w:r>
-      <w:r>
-        <w:t>The baseline accuracy is 88.86% which means if we prepare a model which outputs “no” for the term deposit then the model will still be correct 88.86% of the time since this many proportions of people are in the dataset who said “no” to term deposit. We need to build a model which should have at least more accuracy than the baseline model.</w:t>
+        <w:t>Since random forest classifier tends to be biased towards the majority class, we will use resampling to fix this problem. Oversampling method is used. The baseline accuracy is 88.86% which means if we prepare a model which outputs “no” for the term deposit then the model will still be correct 88.86% of the time since this many proportions of people are in the dataset who said “no” to term deposit. We need to build a model which should have at least more accuracy than the baseline model.</w:t>
       </w:r>
     </w:p>
     <w:p>
@@ -5985,7 +5385,7 @@
         <w:t>The test accuracy of 90.66% was obtained with a ROC AUC score of 93.8%.</w:t>
       </w:r>
       <w:r>
-        <w:t xml:space="preserve"> The ROC AUC curve is given below.</w:t>
+        <w:t xml:space="preserve"> The confusion matrix was obtained as following.</w:t>
       </w:r>
     </w:p>
     <w:p>
@@ -5996,10 +5396,10 @@
       </w:pPr>
       <w:r>
         <w:drawing>
-          <wp:inline distT="0" distB="0" distL="0" distR="0" wp14:anchorId="70711C48" wp14:editId="3E56E7F9">
-            <wp:extent cx="3368332" cy="2339543"/>
-            <wp:effectExtent l="0" t="0" r="3810" b="3810"/>
-            <wp:docPr id="6" name="Picture 6"/>
+          <wp:inline distT="0" distB="0" distL="0" distR="0" wp14:anchorId="2EFAEC5E" wp14:editId="6B4A9C8D">
+            <wp:extent cx="2743438" cy="2263336"/>
+            <wp:effectExtent l="0" t="0" r="0" b="3810"/>
+            <wp:docPr id="7" name="Picture 7"/>
             <wp:cNvGraphicFramePr>
               <a:graphicFrameLocks xmlns:a="http://schemas.openxmlformats.org/drawingml/2006/main" noChangeAspect="1"/>
             </wp:cNvGraphicFramePr>
@@ -6019,6 +5419,62 @@
                   <pic:spPr>
                     <a:xfrm>
                       <a:off x="0" y="0"/>
+                      <a:ext cx="2743438" cy="2263336"/>
+                    </a:xfrm>
+                    <a:prstGeom prst="rect">
+                      <a:avLst/>
+                    </a:prstGeom>
+                  </pic:spPr>
+                </pic:pic>
+              </a:graphicData>
+            </a:graphic>
+          </wp:inline>
+        </w:drawing>
+      </w:r>
+    </w:p>
+    <w:p>
+      <w:pPr>
+        <w:pStyle w:val="NormalWeb"/>
+        <w:spacing w:before="240" w:beforeAutospacing="0" w:after="240" w:afterAutospacing="0" w:line="276" w:lineRule="auto"/>
+      </w:pPr>
+      <w:r>
+        <w:t xml:space="preserve"> The ROC AUC curve is given below.</w:t>
+      </w:r>
+    </w:p>
+    <w:p>
+      <w:pPr>
+        <w:pStyle w:val="NormalWeb"/>
+        <w:spacing w:before="240" w:beforeAutospacing="0" w:after="240" w:afterAutospacing="0" w:line="276" w:lineRule="auto"/>
+        <w:jc w:val="center"/>
+      </w:pPr>
+      <w:r>
+        <w:rPr>
+          <w:noProof/>
+        </w:rPr>
+        <w:drawing>
+          <wp:inline distT="0" distB="0" distL="0" distR="0" wp14:anchorId="70711C48" wp14:editId="3E56E7F9">
+            <wp:extent cx="3368332" cy="2339543"/>
+            <wp:effectExtent l="0" t="0" r="3810" b="3810"/>
+            <wp:docPr id="6" name="Picture 6"/>
+            <wp:cNvGraphicFramePr>
+              <a:graphicFrameLocks xmlns:a="http://schemas.openxmlformats.org/drawingml/2006/main" noChangeAspect="1"/>
+            </wp:cNvGraphicFramePr>
+            <a:graphic xmlns:a="http://schemas.openxmlformats.org/drawingml/2006/main">
+              <a:graphicData uri="http://schemas.openxmlformats.org/drawingml/2006/picture">
+                <pic:pic xmlns:pic="http://schemas.openxmlformats.org/drawingml/2006/picture">
+                  <pic:nvPicPr>
+                    <pic:cNvPr id="1" name=""/>
+                    <pic:cNvPicPr/>
+                  </pic:nvPicPr>
+                  <pic:blipFill>
+                    <a:blip r:embed="rId12"/>
+                    <a:stretch>
+                      <a:fillRect/>
+                    </a:stretch>
+                  </pic:blipFill>
+                  <pic:spPr>
+                    <a:xfrm>
+                      <a:off x="0" y="0"/>
                       <a:ext cx="3368332" cy="2339543"/>
                     </a:xfrm>
                     <a:prstGeom prst="rect">
@@ -6034,50 +5490,135 @@
     </w:p>
     <w:p>
       <w:pPr>
+        <w:pStyle w:val="NormalWeb"/>
+        <w:spacing w:before="240" w:beforeAutospacing="0" w:after="240" w:afterAutospacing="0" w:line="276" w:lineRule="auto"/>
+      </w:pPr>
+      <w:r>
+        <w:lastRenderedPageBreak/>
+        <w:t>The model was also tested without the duration variable</w:t>
+      </w:r>
+      <w:r>
+        <w:t xml:space="preserve">. The test accuracy fell down to </w:t>
+      </w:r>
+      <w:r>
+        <w:t>87.52 % and the ROC AUC score was found to be 76.2%.</w:t>
+      </w:r>
+      <w:r>
+        <w:t xml:space="preserve"> </w:t>
+      </w:r>
+      <w:r>
+        <w:t>The confusion matrix was obtained as following.</w:t>
+      </w:r>
+    </w:p>
+    <w:p>
+      <w:pPr>
+        <w:pStyle w:val="NormalWeb"/>
+        <w:spacing w:before="240" w:beforeAutospacing="0" w:after="240" w:afterAutospacing="0" w:line="276" w:lineRule="auto"/>
+        <w:jc w:val="center"/>
+      </w:pPr>
+      <w:r>
+        <w:drawing>
+          <wp:inline distT="0" distB="0" distL="0" distR="0" wp14:anchorId="64817430" wp14:editId="55533A11">
+            <wp:extent cx="2743438" cy="2194750"/>
+            <wp:effectExtent l="0" t="0" r="0" b="0"/>
+            <wp:docPr id="8" name="Picture 8"/>
+            <wp:cNvGraphicFramePr>
+              <a:graphicFrameLocks xmlns:a="http://schemas.openxmlformats.org/drawingml/2006/main" noChangeAspect="1"/>
+            </wp:cNvGraphicFramePr>
+            <a:graphic xmlns:a="http://schemas.openxmlformats.org/drawingml/2006/main">
+              <a:graphicData uri="http://schemas.openxmlformats.org/drawingml/2006/picture">
+                <pic:pic xmlns:pic="http://schemas.openxmlformats.org/drawingml/2006/picture">
+                  <pic:nvPicPr>
+                    <pic:cNvPr id="1" name=""/>
+                    <pic:cNvPicPr/>
+                  </pic:nvPicPr>
+                  <pic:blipFill>
+                    <a:blip r:embed="rId13"/>
+                    <a:stretch>
+                      <a:fillRect/>
+                    </a:stretch>
+                  </pic:blipFill>
+                  <pic:spPr>
+                    <a:xfrm>
+                      <a:off x="0" y="0"/>
+                      <a:ext cx="2743438" cy="2194750"/>
+                    </a:xfrm>
+                    <a:prstGeom prst="rect">
+                      <a:avLst/>
+                    </a:prstGeom>
+                  </pic:spPr>
+                </pic:pic>
+              </a:graphicData>
+            </a:graphic>
+          </wp:inline>
+        </w:drawing>
+      </w:r>
+    </w:p>
+    <w:p>
+      <w:pPr>
+        <w:pStyle w:val="NormalWeb"/>
+        <w:spacing w:before="240" w:beforeAutospacing="0" w:after="240" w:afterAutospacing="0" w:line="276" w:lineRule="auto"/>
+      </w:pPr>
+      <w:r>
+        <w:t>The ROC AUC curve is given below.</w:t>
+      </w:r>
+    </w:p>
+    <w:p>
+      <w:pPr>
+        <w:pStyle w:val="NormalWeb"/>
+        <w:spacing w:before="240" w:beforeAutospacing="0" w:after="240" w:afterAutospacing="0" w:line="276" w:lineRule="auto"/>
+        <w:jc w:val="center"/>
+      </w:pPr>
+      <w:r>
+        <w:drawing>
+          <wp:inline distT="0" distB="0" distL="0" distR="0" wp14:anchorId="177ACE19" wp14:editId="5D4153F2">
+            <wp:extent cx="3520745" cy="2331922"/>
+            <wp:effectExtent l="0" t="0" r="3810" b="0"/>
+            <wp:docPr id="9" name="Picture 9"/>
+            <wp:cNvGraphicFramePr>
+              <a:graphicFrameLocks xmlns:a="http://schemas.openxmlformats.org/drawingml/2006/main" noChangeAspect="1"/>
+            </wp:cNvGraphicFramePr>
+            <a:graphic xmlns:a="http://schemas.openxmlformats.org/drawingml/2006/main">
+              <a:graphicData uri="http://schemas.openxmlformats.org/drawingml/2006/picture">
+                <pic:pic xmlns:pic="http://schemas.openxmlformats.org/drawingml/2006/picture">
+                  <pic:nvPicPr>
+                    <pic:cNvPr id="1" name=""/>
+                    <pic:cNvPicPr/>
+                  </pic:nvPicPr>
+                  <pic:blipFill>
+                    <a:blip r:embed="rId14"/>
+                    <a:stretch>
+                      <a:fillRect/>
+                    </a:stretch>
+                  </pic:blipFill>
+                  <pic:spPr>
+                    <a:xfrm>
+                      <a:off x="0" y="0"/>
+                      <a:ext cx="3520745" cy="2331922"/>
+                    </a:xfrm>
+                    <a:prstGeom prst="rect">
+                      <a:avLst/>
+                    </a:prstGeom>
+                  </pic:spPr>
+                </pic:pic>
+              </a:graphicData>
+            </a:graphic>
+          </wp:inline>
+        </w:drawing>
+      </w:r>
+    </w:p>
+    <w:p/>
+    <w:p>
+      <w:pPr>
         <w:pStyle w:val="Heading1"/>
         <w:rPr>
           <w:rFonts w:ascii="Times New Roman" w:hAnsi="Times New Roman" w:cs="Times New Roman"/>
         </w:rPr>
       </w:pPr>
-    </w:p>
-    <w:p>
-      <w:pPr>
-        <w:pStyle w:val="Heading1"/>
+      <w:r>
         <w:rPr>
           <w:rFonts w:ascii="Times New Roman" w:hAnsi="Times New Roman" w:cs="Times New Roman"/>
         </w:rPr>
-      </w:pPr>
-    </w:p>
-    <w:p>
-      <w:pPr>
-        <w:pStyle w:val="Heading1"/>
-        <w:rPr>
-          <w:rFonts w:ascii="Times New Roman" w:hAnsi="Times New Roman" w:cs="Times New Roman"/>
-        </w:rPr>
-      </w:pPr>
-    </w:p>
-    <w:p>
-      <w:pPr>
-        <w:pStyle w:val="Heading1"/>
-        <w:rPr>
-          <w:rFonts w:ascii="Times New Roman" w:hAnsi="Times New Roman" w:cs="Times New Roman"/>
-        </w:rPr>
-      </w:pPr>
-    </w:p>
-    <w:p/>
-    <w:p/>
-    <w:p>
-      <w:pPr>
-        <w:pStyle w:val="Heading1"/>
-        <w:rPr>
-          <w:rFonts w:ascii="Times New Roman" w:hAnsi="Times New Roman" w:cs="Times New Roman"/>
-        </w:rPr>
-      </w:pPr>
-      <w:r>
-        <w:rPr>
-          <w:rFonts w:ascii="Times New Roman" w:hAnsi="Times New Roman" w:cs="Times New Roman"/>
-        </w:rPr>
-        <w:lastRenderedPageBreak/>
         <w:t>Conclusion</w:t>
       </w:r>
     </w:p>
@@ -6130,6 +5671,7 @@
         <w:rPr>
           <w:rFonts w:ascii="Times New Roman" w:hAnsi="Times New Roman" w:cs="Times New Roman"/>
         </w:rPr>
+        <w:lastRenderedPageBreak/>
         <w:t>References</w:t>
       </w:r>
       <w:bookmarkEnd w:id="14"/>
@@ -6159,23 +5701,9 @@
         <w:rPr>
           <w:rFonts w:cs="Times New Roman"/>
         </w:rPr>
-        <w:t xml:space="preserve">How to deal with outliers in python -. </w:t>
-      </w:r>
-      <w:proofErr w:type="spellStart"/>
-      <w:r>
-        <w:rPr>
-          <w:rFonts w:cs="Times New Roman"/>
-        </w:rPr>
-        <w:t>ProjectPro</w:t>
-      </w:r>
-      <w:proofErr w:type="spellEnd"/>
-      <w:r>
-        <w:rPr>
-          <w:rFonts w:cs="Times New Roman"/>
-        </w:rPr>
-        <w:t xml:space="preserve">. (n.d.). Retrieved September 2, 2022, from </w:t>
-      </w:r>
-      <w:hyperlink r:id="rId12" w:history="1">
+        <w:t xml:space="preserve">How to deal with outliers in python -. ProjectPro. (n.d.). Retrieved September 2, 2022, from </w:t>
+      </w:r>
+      <w:hyperlink r:id="rId15" w:history="1">
         <w:r>
           <w:rPr>
             <w:rStyle w:val="Hyperlink"/>
@@ -6204,7 +5732,7 @@
       <w:r>
         <w:t xml:space="preserve">. Analytics Vidhya. (2022, July 21). Retrieved September 2, 2022, from </w:t>
       </w:r>
-      <w:hyperlink r:id="rId13" w:history="1">
+      <w:hyperlink r:id="rId16" w:history="1">
         <w:r>
           <w:rPr>
             <w:rStyle w:val="Hyperlink"/>
@@ -6225,7 +5753,7 @@
       <w:r>
         <w:t xml:space="preserve">Handling outliers in python. Handling Outliers in Python. (n.d.). Retrieved September 2, 2022, from </w:t>
       </w:r>
-      <w:hyperlink r:id="rId14" w:history="1">
+      <w:hyperlink r:id="rId17" w:history="1">
         <w:r>
           <w:rPr>
             <w:rStyle w:val="Hyperlink"/>
@@ -7580,6 +7108,7 @@
   <w:style w:type="character" w:default="1" w:styleId="DefaultParagraphFont">
     <w:name w:val="Default Paragraph Font"/>
     <w:uiPriority w:val="1"/>
+    <w:semiHidden/>
     <w:unhideWhenUsed/>
   </w:style>
   <w:style w:type="table" w:default="1" w:styleId="TableNormal">

</xml_diff>

<commit_message>
Week 13 - Final report and Presentation
</commit_message>
<xml_diff>
--- a/Week 13 - Final week/Final Report.docx
+++ b/Week 13 - Final week/Final Report.docx
@@ -405,12 +405,21 @@
                 <w:rFonts w:eastAsia="Times New Roman" w:cs="Times New Roman"/>
               </w:rPr>
             </w:pPr>
+            <w:proofErr w:type="spellStart"/>
             <w:r>
               <w:rPr>
                 <w:rFonts w:eastAsia="Times New Roman" w:cs="Times New Roman"/>
                 <w:color w:val="000000"/>
               </w:rPr>
-              <w:t>Ogwu Augustine</w:t>
+              <w:t>Ogwu</w:t>
+            </w:r>
+            <w:proofErr w:type="spellEnd"/>
+            <w:r>
+              <w:rPr>
+                <w:rFonts w:eastAsia="Times New Roman" w:cs="Times New Roman"/>
+                <w:color w:val="000000"/>
+              </w:rPr>
+              <w:t xml:space="preserve"> Augustine</w:t>
             </w:r>
           </w:p>
         </w:tc>
@@ -2663,7 +2672,23 @@
           <w:rFonts w:eastAsia="Times New Roman" w:cs="Times New Roman"/>
           <w:color w:val="2D3B45"/>
         </w:rPr>
-        <w:t>Bank wants to use ML model to shortlist customer whose chances of buying the product is more so that their marketing channel (tele marketing, SMS/email marketing etc) can focus only to those customers whose chances of buying the product is more.</w:t>
+        <w:t xml:space="preserve">Bank wants to use ML model to shortlist customer whose chances of buying the product is more so that their marketing channel (tele marketing, SMS/email marketing </w:t>
+      </w:r>
+      <w:proofErr w:type="spellStart"/>
+      <w:r>
+        <w:rPr>
+          <w:rFonts w:eastAsia="Times New Roman" w:cs="Times New Roman"/>
+          <w:color w:val="2D3B45"/>
+        </w:rPr>
+        <w:t>etc</w:t>
+      </w:r>
+      <w:proofErr w:type="spellEnd"/>
+      <w:r>
+        <w:rPr>
+          <w:rFonts w:eastAsia="Times New Roman" w:cs="Times New Roman"/>
+          <w:color w:val="2D3B45"/>
+        </w:rPr>
+        <w:t>) can focus only to those customers whose chances of buying the product is more.</w:t>
       </w:r>
     </w:p>
     <w:p>
@@ -3561,7 +3586,23 @@
           <w:bCs/>
         </w:rPr>
         <w:br/>
-        <w:t>3 - marital : marital status (categorical: 'divorced','married','single','unknown'; note: 'divorced' means divorced or widowed)</w:t>
+        <w:t>3 - marital : marital status (categorical: '</w:t>
+      </w:r>
+      <w:proofErr w:type="spellStart"/>
+      <w:r>
+        <w:rPr>
+          <w:rFonts w:cs="Times New Roman"/>
+          <w:bCs/>
+        </w:rPr>
+        <w:t>divorced','married','single','unknown</w:t>
+      </w:r>
+      <w:proofErr w:type="spellEnd"/>
+      <w:r>
+        <w:rPr>
+          <w:rFonts w:cs="Times New Roman"/>
+          <w:bCs/>
+        </w:rPr>
+        <w:t>'; note: 'divorced' means divorced or widowed)</w:t>
       </w:r>
       <w:r>
         <w:rPr>
@@ -3577,7 +3618,23 @@
           <w:bCs/>
         </w:rPr>
         <w:br/>
-        <w:t>5 - default: has credit in default? (categorical: 'no','yes','unknown')</w:t>
+        <w:t>5 - default: has credit in default? (categorical: '</w:t>
+      </w:r>
+      <w:proofErr w:type="spellStart"/>
+      <w:r>
+        <w:rPr>
+          <w:rFonts w:cs="Times New Roman"/>
+          <w:bCs/>
+        </w:rPr>
+        <w:t>no','yes','unknown</w:t>
+      </w:r>
+      <w:proofErr w:type="spellEnd"/>
+      <w:r>
+        <w:rPr>
+          <w:rFonts w:cs="Times New Roman"/>
+          <w:bCs/>
+        </w:rPr>
+        <w:t>')</w:t>
       </w:r>
       <w:r>
         <w:rPr>
@@ -3585,7 +3642,23 @@
           <w:bCs/>
         </w:rPr>
         <w:br/>
-        <w:t>6 - housing: has housing loan? (categorical: 'no','yes','unknown')</w:t>
+        <w:t>6 - housing: has housing loan? (categorical: '</w:t>
+      </w:r>
+      <w:proofErr w:type="spellStart"/>
+      <w:r>
+        <w:rPr>
+          <w:rFonts w:cs="Times New Roman"/>
+          <w:bCs/>
+        </w:rPr>
+        <w:t>no','yes','unknown</w:t>
+      </w:r>
+      <w:proofErr w:type="spellEnd"/>
+      <w:r>
+        <w:rPr>
+          <w:rFonts w:cs="Times New Roman"/>
+          <w:bCs/>
+        </w:rPr>
+        <w:t>')</w:t>
       </w:r>
       <w:r>
         <w:rPr>
@@ -3593,7 +3666,23 @@
           <w:bCs/>
         </w:rPr>
         <w:br/>
-        <w:t>7 - loan: has personal loan? (categorical: 'no','yes','unknown')</w:t>
+        <w:t>7 - loan: has personal loan? (categorical: '</w:t>
+      </w:r>
+      <w:proofErr w:type="spellStart"/>
+      <w:r>
+        <w:rPr>
+          <w:rFonts w:cs="Times New Roman"/>
+          <w:bCs/>
+        </w:rPr>
+        <w:t>no','yes','unknown</w:t>
+      </w:r>
+      <w:proofErr w:type="spellEnd"/>
+      <w:r>
+        <w:rPr>
+          <w:rFonts w:cs="Times New Roman"/>
+          <w:bCs/>
+        </w:rPr>
+        <w:t>')</w:t>
       </w:r>
       <w:r>
         <w:rPr>
@@ -3609,7 +3698,23 @@
           <w:bCs/>
         </w:rPr>
         <w:br/>
-        <w:t>8 - contact: contact communication type (categorical: 'cellular','telephone')</w:t>
+        <w:t>8 - contact: contact communication type (categorical: '</w:t>
+      </w:r>
+      <w:proofErr w:type="spellStart"/>
+      <w:r>
+        <w:rPr>
+          <w:rFonts w:cs="Times New Roman"/>
+          <w:bCs/>
+        </w:rPr>
+        <w:t>cellular','telephone</w:t>
+      </w:r>
+      <w:proofErr w:type="spellEnd"/>
+      <w:r>
+        <w:rPr>
+          <w:rFonts w:cs="Times New Roman"/>
+          <w:bCs/>
+        </w:rPr>
+        <w:t>')</w:t>
       </w:r>
       <w:r>
         <w:rPr>
@@ -3617,7 +3722,55 @@
           <w:bCs/>
         </w:rPr>
         <w:br/>
-        <w:t>9 - month: last contact month of year (categorical: 'jan', 'feb', 'mar', ..., 'nov', 'dec')</w:t>
+        <w:t>9 - month: last contact month of year (categorical: '</w:t>
+      </w:r>
+      <w:proofErr w:type="spellStart"/>
+      <w:r>
+        <w:rPr>
+          <w:rFonts w:cs="Times New Roman"/>
+          <w:bCs/>
+        </w:rPr>
+        <w:t>jan</w:t>
+      </w:r>
+      <w:proofErr w:type="spellEnd"/>
+      <w:r>
+        <w:rPr>
+          <w:rFonts w:cs="Times New Roman"/>
+          <w:bCs/>
+        </w:rPr>
+        <w:t>', '</w:t>
+      </w:r>
+      <w:proofErr w:type="spellStart"/>
+      <w:r>
+        <w:rPr>
+          <w:rFonts w:cs="Times New Roman"/>
+          <w:bCs/>
+        </w:rPr>
+        <w:t>feb</w:t>
+      </w:r>
+      <w:proofErr w:type="spellEnd"/>
+      <w:r>
+        <w:rPr>
+          <w:rFonts w:cs="Times New Roman"/>
+          <w:bCs/>
+        </w:rPr>
+        <w:t>', 'mar', ..., '</w:t>
+      </w:r>
+      <w:proofErr w:type="spellStart"/>
+      <w:r>
+        <w:rPr>
+          <w:rFonts w:cs="Times New Roman"/>
+          <w:bCs/>
+        </w:rPr>
+        <w:t>nov</w:t>
+      </w:r>
+      <w:proofErr w:type="spellEnd"/>
+      <w:r>
+        <w:rPr>
+          <w:rFonts w:cs="Times New Roman"/>
+          <w:bCs/>
+        </w:rPr>
+        <w:t>', 'dec')</w:t>
       </w:r>
       <w:r>
         <w:rPr>
@@ -3625,7 +3778,87 @@
           <w:bCs/>
         </w:rPr>
         <w:br/>
-        <w:t>10 - day_of_week: last contact day of the week (categorical: 'mon','tue','wed','thu','fri')</w:t>
+        <w:t xml:space="preserve">10 - </w:t>
+      </w:r>
+      <w:proofErr w:type="spellStart"/>
+      <w:r>
+        <w:rPr>
+          <w:rFonts w:cs="Times New Roman"/>
+          <w:bCs/>
+        </w:rPr>
+        <w:t>day_of_week</w:t>
+      </w:r>
+      <w:proofErr w:type="spellEnd"/>
+      <w:r>
+        <w:rPr>
+          <w:rFonts w:cs="Times New Roman"/>
+          <w:bCs/>
+        </w:rPr>
+        <w:t>: last contact day of the week (categorical: '</w:t>
+      </w:r>
+      <w:proofErr w:type="spellStart"/>
+      <w:r>
+        <w:rPr>
+          <w:rFonts w:cs="Times New Roman"/>
+          <w:bCs/>
+        </w:rPr>
+        <w:t>mon</w:t>
+      </w:r>
+      <w:proofErr w:type="spellEnd"/>
+      <w:r>
+        <w:rPr>
+          <w:rFonts w:cs="Times New Roman"/>
+          <w:bCs/>
+        </w:rPr>
+        <w:t>','</w:t>
+      </w:r>
+      <w:proofErr w:type="spellStart"/>
+      <w:r>
+        <w:rPr>
+          <w:rFonts w:cs="Times New Roman"/>
+          <w:bCs/>
+        </w:rPr>
+        <w:t>tue</w:t>
+      </w:r>
+      <w:proofErr w:type="spellEnd"/>
+      <w:r>
+        <w:rPr>
+          <w:rFonts w:cs="Times New Roman"/>
+          <w:bCs/>
+        </w:rPr>
+        <w:t>','wed','</w:t>
+      </w:r>
+      <w:proofErr w:type="spellStart"/>
+      <w:r>
+        <w:rPr>
+          <w:rFonts w:cs="Times New Roman"/>
+          <w:bCs/>
+        </w:rPr>
+        <w:t>thu</w:t>
+      </w:r>
+      <w:proofErr w:type="spellEnd"/>
+      <w:r>
+        <w:rPr>
+          <w:rFonts w:cs="Times New Roman"/>
+          <w:bCs/>
+        </w:rPr>
+        <w:t>','</w:t>
+      </w:r>
+      <w:proofErr w:type="spellStart"/>
+      <w:r>
+        <w:rPr>
+          <w:rFonts w:cs="Times New Roman"/>
+          <w:bCs/>
+        </w:rPr>
+        <w:t>fri</w:t>
+      </w:r>
+      <w:proofErr w:type="spellEnd"/>
+      <w:r>
+        <w:rPr>
+          <w:rFonts w:cs="Times New Roman"/>
+          <w:bCs/>
+        </w:rPr>
+        <w:t>')</w:t>
       </w:r>
       <w:r>
         <w:rPr>
@@ -3657,7 +3890,23 @@
           <w:bCs/>
         </w:rPr>
         <w:br/>
-        <w:t>13 - pdays: number of days that passed by after the client was last contacted from a previous campaign (numeric; 999 means client was not previously contacted)</w:t>
+        <w:t xml:space="preserve">13 - </w:t>
+      </w:r>
+      <w:proofErr w:type="spellStart"/>
+      <w:r>
+        <w:rPr>
+          <w:rFonts w:cs="Times New Roman"/>
+          <w:bCs/>
+        </w:rPr>
+        <w:t>pdays</w:t>
+      </w:r>
+      <w:proofErr w:type="spellEnd"/>
+      <w:r>
+        <w:rPr>
+          <w:rFonts w:cs="Times New Roman"/>
+          <w:bCs/>
+        </w:rPr>
+        <w:t>: number of days that passed by after the client was last contacted from a previous campaign (numeric; 999 means client was not previously contacted)</w:t>
       </w:r>
       <w:r>
         <w:rPr>
@@ -3673,7 +3922,39 @@
           <w:bCs/>
         </w:rPr>
         <w:br/>
-        <w:t>15 - poutcome: outcome of the previous marketing campaign (categorical: 'failure','nonexistent','success')</w:t>
+        <w:t xml:space="preserve">15 - </w:t>
+      </w:r>
+      <w:proofErr w:type="spellStart"/>
+      <w:r>
+        <w:rPr>
+          <w:rFonts w:cs="Times New Roman"/>
+          <w:bCs/>
+        </w:rPr>
+        <w:t>poutcome</w:t>
+      </w:r>
+      <w:proofErr w:type="spellEnd"/>
+      <w:r>
+        <w:rPr>
+          <w:rFonts w:cs="Times New Roman"/>
+          <w:bCs/>
+        </w:rPr>
+        <w:t>: outcome of the previous marketing campaign (categorical: '</w:t>
+      </w:r>
+      <w:proofErr w:type="spellStart"/>
+      <w:r>
+        <w:rPr>
+          <w:rFonts w:cs="Times New Roman"/>
+          <w:bCs/>
+        </w:rPr>
+        <w:t>failure','nonexistent','success</w:t>
+      </w:r>
+      <w:proofErr w:type="spellEnd"/>
+      <w:r>
+        <w:rPr>
+          <w:rFonts w:cs="Times New Roman"/>
+          <w:bCs/>
+        </w:rPr>
+        <w:t>')</w:t>
       </w:r>
       <w:r>
         <w:rPr>
@@ -3689,7 +3970,23 @@
           <w:bCs/>
         </w:rPr>
         <w:br/>
-        <w:t>16 - emp.var.rate: employment variation rate - quarterly indicator (numeric)</w:t>
+        <w:t xml:space="preserve">16 - </w:t>
+      </w:r>
+      <w:proofErr w:type="spellStart"/>
+      <w:r>
+        <w:rPr>
+          <w:rFonts w:cs="Times New Roman"/>
+          <w:bCs/>
+        </w:rPr>
+        <w:t>emp.var.rate</w:t>
+      </w:r>
+      <w:proofErr w:type="spellEnd"/>
+      <w:r>
+        <w:rPr>
+          <w:rFonts w:cs="Times New Roman"/>
+          <w:bCs/>
+        </w:rPr>
+        <w:t>: employment variation rate - quarterly indicator (numeric)</w:t>
       </w:r>
       <w:r>
         <w:rPr>
@@ -3697,7 +3994,23 @@
           <w:bCs/>
         </w:rPr>
         <w:br/>
-        <w:t>17 - cons.price.idx: consumer price index - monthly indicator (numeric)</w:t>
+        <w:t xml:space="preserve">17 - </w:t>
+      </w:r>
+      <w:proofErr w:type="spellStart"/>
+      <w:r>
+        <w:rPr>
+          <w:rFonts w:cs="Times New Roman"/>
+          <w:bCs/>
+        </w:rPr>
+        <w:t>cons.price.idx</w:t>
+      </w:r>
+      <w:proofErr w:type="spellEnd"/>
+      <w:r>
+        <w:rPr>
+          <w:rFonts w:cs="Times New Roman"/>
+          <w:bCs/>
+        </w:rPr>
+        <w:t>: consumer price index - monthly indicator (numeric)</w:t>
       </w:r>
       <w:r>
         <w:rPr>
@@ -3705,7 +4018,23 @@
           <w:bCs/>
         </w:rPr>
         <w:br/>
-        <w:t>18 - cons.conf.idx: consumer confidence index - monthly indicator (numeric)</w:t>
+        <w:t xml:space="preserve">18 - </w:t>
+      </w:r>
+      <w:proofErr w:type="spellStart"/>
+      <w:r>
+        <w:rPr>
+          <w:rFonts w:cs="Times New Roman"/>
+          <w:bCs/>
+        </w:rPr>
+        <w:t>cons.conf.idx</w:t>
+      </w:r>
+      <w:proofErr w:type="spellEnd"/>
+      <w:r>
+        <w:rPr>
+          <w:rFonts w:cs="Times New Roman"/>
+          <w:bCs/>
+        </w:rPr>
+        <w:t>: consumer confidence index - monthly indicator (numeric)</w:t>
       </w:r>
       <w:r>
         <w:rPr>
@@ -3713,7 +4042,23 @@
           <w:bCs/>
         </w:rPr>
         <w:br/>
-        <w:t>19 - euribor3m: euribor 3 month rate - daily indicator (numeric)</w:t>
+        <w:t xml:space="preserve">19 - euribor3m: </w:t>
+      </w:r>
+      <w:proofErr w:type="spellStart"/>
+      <w:r>
+        <w:rPr>
+          <w:rFonts w:cs="Times New Roman"/>
+          <w:bCs/>
+        </w:rPr>
+        <w:t>euribor</w:t>
+      </w:r>
+      <w:proofErr w:type="spellEnd"/>
+      <w:r>
+        <w:rPr>
+          <w:rFonts w:cs="Times New Roman"/>
+          <w:bCs/>
+        </w:rPr>
+        <w:t xml:space="preserve"> 3 month rate - daily indicator (numeric)</w:t>
       </w:r>
       <w:r>
         <w:rPr>
@@ -3721,7 +4066,23 @@
           <w:bCs/>
         </w:rPr>
         <w:br/>
-        <w:t>20 - nr.employed: number of employees - quarterly indicator (numeric)</w:t>
+        <w:t xml:space="preserve">20 - </w:t>
+      </w:r>
+      <w:proofErr w:type="spellStart"/>
+      <w:r>
+        <w:rPr>
+          <w:rFonts w:cs="Times New Roman"/>
+          <w:bCs/>
+        </w:rPr>
+        <w:t>nr.employed</w:t>
+      </w:r>
+      <w:proofErr w:type="spellEnd"/>
+      <w:r>
+        <w:rPr>
+          <w:rFonts w:cs="Times New Roman"/>
+          <w:bCs/>
+        </w:rPr>
+        <w:t>: number of employees - quarterly indicator (numeric)</w:t>
       </w:r>
       <w:r>
         <w:rPr>
@@ -3737,7 +4098,23 @@
           <w:bCs/>
         </w:rPr>
         <w:br/>
-        <w:t>21 - y - has the client subscribed a term deposit? (binary: 'yes','no')</w:t>
+        <w:t>21 - y - has the client subscribed a term deposit? (binary: '</w:t>
+      </w:r>
+      <w:proofErr w:type="spellStart"/>
+      <w:r>
+        <w:rPr>
+          <w:rFonts w:cs="Times New Roman"/>
+          <w:bCs/>
+        </w:rPr>
+        <w:t>yes','no</w:t>
+      </w:r>
+      <w:proofErr w:type="spellEnd"/>
+      <w:r>
+        <w:rPr>
+          <w:rFonts w:cs="Times New Roman"/>
+          <w:bCs/>
+        </w:rPr>
+        <w:t>')</w:t>
       </w:r>
       <w:bookmarkStart w:id="10" w:name="_Toc112419699"/>
     </w:p>
@@ -4120,7 +4497,21 @@
         <w:rPr>
           <w:color w:val="000000"/>
         </w:rPr>
-        <w:t>: Converting a few categorical values into numerical values by using One hot encoding - (ex. Default, housing, loan, contact). Converting temporal variables from categorical to numeric by using ordinal encoding - Month and week_of_day. Converting categorical target variable into numerical binary variable.</w:t>
+        <w:t xml:space="preserve">: Converting a few categorical values into numerical values by using One hot encoding - (ex. Default, housing, loan, contact). Converting temporal variables from categorical to numeric by using ordinal encoding - Month and </w:t>
+      </w:r>
+      <w:proofErr w:type="spellStart"/>
+      <w:r>
+        <w:rPr>
+          <w:color w:val="000000"/>
+        </w:rPr>
+        <w:t>week_of_day</w:t>
+      </w:r>
+      <w:proofErr w:type="spellEnd"/>
+      <w:r>
+        <w:rPr>
+          <w:color w:val="000000"/>
+        </w:rPr>
+        <w:t>. Converting categorical target variable into numerical binary variable.</w:t>
       </w:r>
     </w:p>
     <w:p>
@@ -4667,6 +5058,7 @@
     <w:p>
       <w:pPr>
         <w:pStyle w:val="Heading1"/>
+        <w:spacing w:line="276" w:lineRule="auto"/>
         <w:rPr>
           <w:rFonts w:ascii="Times New Roman" w:hAnsi="Times New Roman" w:cs="Times New Roman"/>
           <w:sz w:val="36"/>
@@ -4787,6 +5179,7 @@
     <w:p>
       <w:pPr>
         <w:pStyle w:val="Heading1"/>
+        <w:spacing w:line="276" w:lineRule="auto"/>
         <w:rPr>
           <w:rFonts w:ascii="Times New Roman" w:hAnsi="Times New Roman" w:cs="Times New Roman"/>
           <w:sz w:val="40"/>
@@ -4913,6 +5306,7 @@
     <w:p>
       <w:pPr>
         <w:pStyle w:val="Heading1"/>
+        <w:spacing w:line="276" w:lineRule="auto"/>
         <w:rPr>
           <w:rFonts w:ascii="Times New Roman" w:hAnsi="Times New Roman" w:cs="Times New Roman"/>
           <w:sz w:val="36"/>
@@ -4956,7 +5350,21 @@
           <w:color w:val="000000"/>
         </w:rPr>
         <w:lastRenderedPageBreak/>
-        <w:t xml:space="preserve">First, change the way of measuring algorithm’s performance. As a traditional and common measurement of performance, the test accuracy rate can not be simply used here because the model will tend to fit the majority class better to improve the overall accuracy. However, we prefer to be more successful in identifying people who will subscribe a term deposit than the overall power of prediction. Therefore, we will use ROC (Receiver Operating Characteristic) curve and AUC (Area Under Curve ) as the performance measurement. </w:t>
+        <w:t xml:space="preserve">First, change the way of measuring algorithm’s performance. As a traditional and common measurement of performance, the test accuracy rate </w:t>
+      </w:r>
+      <w:proofErr w:type="spellStart"/>
+      <w:r>
+        <w:rPr>
+          <w:color w:val="000000"/>
+        </w:rPr>
+        <w:t>can not</w:t>
+      </w:r>
+      <w:proofErr w:type="spellEnd"/>
+      <w:r>
+        <w:rPr>
+          <w:color w:val="000000"/>
+        </w:rPr>
+        <w:t xml:space="preserve"> be simply used here because the model will tend to fit the majority class better to improve the overall accuracy. However, we prefer to be more successful in identifying people who will subscribe a term deposit than the overall power of prediction. Therefore, we will use ROC (Receiver Operating Characteristic) curve and AUC (Area Under Curve ) as the performance measurement. </w:t>
       </w:r>
     </w:p>
     <w:p>
@@ -5121,6 +5529,7 @@
     <w:p>
       <w:pPr>
         <w:pStyle w:val="Heading1"/>
+        <w:spacing w:line="276" w:lineRule="auto"/>
         <w:rPr>
           <w:rFonts w:ascii="Times New Roman" w:hAnsi="Times New Roman" w:cs="Times New Roman"/>
         </w:rPr>
@@ -5136,6 +5545,7 @@
     <w:p>
       <w:pPr>
         <w:pStyle w:val="Heading1"/>
+        <w:spacing w:line="276" w:lineRule="auto"/>
         <w:rPr>
           <w:rFonts w:ascii="Times New Roman" w:hAnsi="Times New Roman" w:cs="Times New Roman"/>
           <w:sz w:val="36"/>
@@ -5264,11 +5674,61 @@
           <w:color w:val="000000"/>
         </w:rPr>
       </w:pPr>
-      <w:r>
-        <w:rPr>
-          <w:color w:val="000000"/>
-        </w:rPr>
-        <w:t>RandomForestClassifier class from sklearn is used to create the model. Hyperparameter tuning is done over n_estimators and max_depth of the ensemble through grid search with five-fold cross-validation.</w:t>
+      <w:proofErr w:type="spellStart"/>
+      <w:r>
+        <w:rPr>
+          <w:color w:val="000000"/>
+        </w:rPr>
+        <w:t>RandomForestClassifier</w:t>
+      </w:r>
+      <w:proofErr w:type="spellEnd"/>
+      <w:r>
+        <w:rPr>
+          <w:color w:val="000000"/>
+        </w:rPr>
+        <w:t xml:space="preserve"> class from </w:t>
+      </w:r>
+      <w:proofErr w:type="spellStart"/>
+      <w:r>
+        <w:rPr>
+          <w:color w:val="000000"/>
+        </w:rPr>
+        <w:t>sklearn</w:t>
+      </w:r>
+      <w:proofErr w:type="spellEnd"/>
+      <w:r>
+        <w:rPr>
+          <w:color w:val="000000"/>
+        </w:rPr>
+        <w:t xml:space="preserve"> is used to create the model. Hyperparameter tuning is done over </w:t>
+      </w:r>
+      <w:proofErr w:type="spellStart"/>
+      <w:r>
+        <w:rPr>
+          <w:color w:val="000000"/>
+        </w:rPr>
+        <w:t>n_estimators</w:t>
+      </w:r>
+      <w:proofErr w:type="spellEnd"/>
+      <w:r>
+        <w:rPr>
+          <w:color w:val="000000"/>
+        </w:rPr>
+        <w:t xml:space="preserve"> and </w:t>
+      </w:r>
+      <w:proofErr w:type="spellStart"/>
+      <w:r>
+        <w:rPr>
+          <w:color w:val="000000"/>
+        </w:rPr>
+        <w:t>max_depth</w:t>
+      </w:r>
+      <w:proofErr w:type="spellEnd"/>
+      <w:r>
+        <w:rPr>
+          <w:color w:val="000000"/>
+        </w:rPr>
+        <w:t xml:space="preserve"> of the ensemble through grid search with five-fold cross-validation.</w:t>
       </w:r>
     </w:p>
     <w:p>
@@ -5337,6 +5797,7 @@
     <w:p>
       <w:pPr>
         <w:pStyle w:val="Heading1"/>
+        <w:spacing w:line="276" w:lineRule="auto"/>
         <w:rPr>
           <w:rFonts w:ascii="Times New Roman" w:hAnsi="Times New Roman" w:cs="Times New Roman"/>
         </w:rPr>
@@ -5352,6 +5813,7 @@
     <w:p>
       <w:pPr>
         <w:pStyle w:val="Heading1"/>
+        <w:spacing w:line="276" w:lineRule="auto"/>
         <w:rPr>
           <w:rFonts w:ascii="Times New Roman" w:hAnsi="Times New Roman" w:cs="Times New Roman"/>
           <w:sz w:val="36"/>
@@ -5607,10 +6069,18 @@
         </w:drawing>
       </w:r>
     </w:p>
-    <w:p/>
+    <w:p>
+      <w:pPr>
+        <w:spacing w:line="276" w:lineRule="auto"/>
+        <w:rPr>
+          <w:rFonts w:cs="Times New Roman"/>
+        </w:rPr>
+      </w:pPr>
+    </w:p>
     <w:p>
       <w:pPr>
         <w:pStyle w:val="Heading1"/>
+        <w:spacing w:line="276" w:lineRule="auto"/>
         <w:rPr>
           <w:rFonts w:ascii="Times New Roman" w:hAnsi="Times New Roman" w:cs="Times New Roman"/>
         </w:rPr>
@@ -5624,34 +6094,296 @@
     </w:p>
     <w:p>
       <w:pPr>
-        <w:rPr>
-          <w:rFonts w:cs="Times New Roman"/>
-        </w:rPr>
-      </w:pPr>
-    </w:p>
-    <w:p>
-      <w:pPr>
-        <w:rPr>
-          <w:rFonts w:cs="Times New Roman"/>
-        </w:rPr>
-      </w:pPr>
-    </w:p>
-    <w:p>
-      <w:pPr>
-        <w:rPr>
-          <w:rFonts w:cs="Times New Roman"/>
-        </w:rPr>
-      </w:pPr>
-    </w:p>
-    <w:p>
-      <w:pPr>
-        <w:rPr>
-          <w:rFonts w:cs="Times New Roman"/>
-        </w:rPr>
-      </w:pPr>
-    </w:p>
-    <w:p>
-      <w:pPr>
+        <w:spacing w:line="276" w:lineRule="auto"/>
+        <w:rPr>
+          <w:rFonts w:cs="Times New Roman"/>
+        </w:rPr>
+      </w:pPr>
+    </w:p>
+    <w:p>
+      <w:pPr>
+        <w:spacing w:line="276" w:lineRule="auto"/>
+        <w:rPr>
+          <w:rFonts w:cs="Times New Roman"/>
+        </w:rPr>
+      </w:pPr>
+      <w:r>
+        <w:rPr>
+          <w:rFonts w:cs="Times New Roman"/>
+        </w:rPr>
+        <w:t>In the light of overall test accuracy and AUC</w:t>
+      </w:r>
+      <w:r>
+        <w:rPr>
+          <w:rFonts w:cs="Times New Roman"/>
+        </w:rPr>
+        <w:t xml:space="preserve">, </w:t>
+      </w:r>
+      <w:r>
+        <w:rPr>
+          <w:rFonts w:cs="Times New Roman"/>
+        </w:rPr>
+        <w:t xml:space="preserve">the best model is </w:t>
+      </w:r>
+      <w:r>
+        <w:rPr>
+          <w:rFonts w:cs="Times New Roman"/>
+        </w:rPr>
+        <w:t>Random Forest</w:t>
+      </w:r>
+      <w:r>
+        <w:rPr>
+          <w:rFonts w:cs="Times New Roman"/>
+        </w:rPr>
+        <w:t>. It has the most powerful prediction ability. Next, we need to find out which factors are most important and how these factors influence customers’ decision.</w:t>
+      </w:r>
+      <w:r>
+        <w:rPr>
+          <w:rFonts w:cs="Times New Roman"/>
+        </w:rPr>
+        <w:t xml:space="preserve"> The bar chart below shows the feature importance for Random Forest model</w:t>
+      </w:r>
+      <w:r>
+        <w:rPr>
+          <w:rFonts w:cs="Times New Roman"/>
+        </w:rPr>
+        <w:t xml:space="preserve"> (with duration variable)</w:t>
+      </w:r>
+      <w:r>
+        <w:rPr>
+          <w:rFonts w:cs="Times New Roman"/>
+        </w:rPr>
+        <w:t>”</w:t>
+      </w:r>
+      <w:r>
+        <w:rPr>
+          <w:rFonts w:cs="Times New Roman"/>
+        </w:rPr>
+        <w:t>.</w:t>
+      </w:r>
+    </w:p>
+    <w:p>
+      <w:pPr>
+        <w:spacing w:line="276" w:lineRule="auto"/>
+        <w:jc w:val="center"/>
+        <w:rPr>
+          <w:rFonts w:cs="Times New Roman"/>
+        </w:rPr>
+      </w:pPr>
+      <w:r>
+        <w:rPr>
+          <w:rFonts w:cs="Times New Roman"/>
+        </w:rPr>
+        <w:lastRenderedPageBreak/>
+        <w:drawing>
+          <wp:inline distT="0" distB="0" distL="0" distR="0" wp14:anchorId="4BC8E2DE" wp14:editId="74B43916">
+            <wp:extent cx="3901778" cy="2385267"/>
+            <wp:effectExtent l="0" t="0" r="3810" b="0"/>
+            <wp:docPr id="10" name="Picture 10"/>
+            <wp:cNvGraphicFramePr>
+              <a:graphicFrameLocks xmlns:a="http://schemas.openxmlformats.org/drawingml/2006/main" noChangeAspect="1"/>
+            </wp:cNvGraphicFramePr>
+            <a:graphic xmlns:a="http://schemas.openxmlformats.org/drawingml/2006/main">
+              <a:graphicData uri="http://schemas.openxmlformats.org/drawingml/2006/picture">
+                <pic:pic xmlns:pic="http://schemas.openxmlformats.org/drawingml/2006/picture">
+                  <pic:nvPicPr>
+                    <pic:cNvPr id="1" name=""/>
+                    <pic:cNvPicPr/>
+                  </pic:nvPicPr>
+                  <pic:blipFill>
+                    <a:blip r:embed="rId15"/>
+                    <a:stretch>
+                      <a:fillRect/>
+                    </a:stretch>
+                  </pic:blipFill>
+                  <pic:spPr>
+                    <a:xfrm>
+                      <a:off x="0" y="0"/>
+                      <a:ext cx="3901778" cy="2385267"/>
+                    </a:xfrm>
+                    <a:prstGeom prst="rect">
+                      <a:avLst/>
+                    </a:prstGeom>
+                  </pic:spPr>
+                </pic:pic>
+              </a:graphicData>
+            </a:graphic>
+          </wp:inline>
+        </w:drawing>
+      </w:r>
+    </w:p>
+    <w:p>
+      <w:pPr>
+        <w:spacing w:line="276" w:lineRule="auto"/>
+        <w:jc w:val="center"/>
+        <w:rPr>
+          <w:rFonts w:cs="Times New Roman"/>
+        </w:rPr>
+      </w:pPr>
+    </w:p>
+    <w:p>
+      <w:pPr>
+        <w:spacing w:line="276" w:lineRule="auto"/>
+        <w:rPr>
+          <w:rFonts w:cs="Times New Roman"/>
+        </w:rPr>
+      </w:pPr>
+      <w:r>
+        <w:rPr>
+          <w:rFonts w:cs="Times New Roman"/>
+        </w:rPr>
+        <w:t>According to the plot for both random forest</w:t>
+      </w:r>
+      <w:r>
+        <w:rPr>
+          <w:rFonts w:cs="Times New Roman"/>
+        </w:rPr>
+        <w:t xml:space="preserve"> and ………..</w:t>
+      </w:r>
+      <w:r>
+        <w:rPr>
+          <w:rFonts w:cs="Times New Roman"/>
+        </w:rPr>
+        <w:t>, we can tell that the most influential variables are duration, euribor3m,</w:t>
+      </w:r>
+      <w:r>
+        <w:rPr>
+          <w:rFonts w:cs="Times New Roman"/>
+        </w:rPr>
+        <w:t xml:space="preserve"> </w:t>
+      </w:r>
+      <w:proofErr w:type="spellStart"/>
+      <w:r>
+        <w:rPr>
+          <w:rFonts w:cs="Times New Roman"/>
+        </w:rPr>
+        <w:t>nr.employed</w:t>
+      </w:r>
+      <w:proofErr w:type="spellEnd"/>
+      <w:r>
+        <w:rPr>
+          <w:rFonts w:cs="Times New Roman"/>
+        </w:rPr>
+        <w:t>,</w:t>
+      </w:r>
+      <w:r>
+        <w:rPr>
+          <w:rFonts w:cs="Times New Roman"/>
+        </w:rPr>
+        <w:t xml:space="preserve"> age,</w:t>
+      </w:r>
+      <w:r>
+        <w:rPr>
+          <w:rFonts w:cs="Times New Roman"/>
+        </w:rPr>
+        <w:t xml:space="preserve"> and </w:t>
+      </w:r>
+      <w:proofErr w:type="spellStart"/>
+      <w:r>
+        <w:rPr>
+          <w:rFonts w:cs="Times New Roman"/>
+        </w:rPr>
+        <w:t>emp.var.rate</w:t>
+      </w:r>
+      <w:proofErr w:type="spellEnd"/>
+      <w:r>
+        <w:rPr>
+          <w:rFonts w:cs="Times New Roman"/>
+        </w:rPr>
+        <w:t xml:space="preserve"> in descending order</w:t>
+      </w:r>
+      <w:r>
+        <w:rPr>
+          <w:rFonts w:cs="Times New Roman"/>
+        </w:rPr>
+        <w:t xml:space="preserve">. </w:t>
+      </w:r>
+      <w:r>
+        <w:rPr>
+          <w:rFonts w:cs="Times New Roman"/>
+        </w:rPr>
+        <w:t>“</w:t>
+      </w:r>
+      <w:r>
+        <w:rPr>
+          <w:rFonts w:cs="Times New Roman"/>
+        </w:rPr>
+        <w:t>duration” has positive effect on people saying “yes”. This is because the longer the conversations on the phone, the higher interest the customer will show to the term deposit. “</w:t>
+      </w:r>
+      <w:proofErr w:type="spellStart"/>
+      <w:r>
+        <w:rPr>
+          <w:rFonts w:cs="Times New Roman"/>
+        </w:rPr>
+        <w:t>nr.employed</w:t>
+      </w:r>
+      <w:proofErr w:type="spellEnd"/>
+      <w:r>
+        <w:rPr>
+          <w:rFonts w:cs="Times New Roman"/>
+        </w:rPr>
+        <w:t xml:space="preserve">”, which is the number of employees in the bank, has positive effect for turning people to subscribe the term deposit. This can be due to the fact that the more employees the bank have, the more influential and prestigious this bank is. “euribor3m” is another important variable, which denotes the </w:t>
+      </w:r>
+      <w:proofErr w:type="spellStart"/>
+      <w:r>
+        <w:rPr>
+          <w:rFonts w:cs="Times New Roman"/>
+        </w:rPr>
+        <w:t>euribor</w:t>
+      </w:r>
+      <w:proofErr w:type="spellEnd"/>
+      <w:r>
+        <w:rPr>
+          <w:rFonts w:cs="Times New Roman"/>
+        </w:rPr>
+        <w:t xml:space="preserve"> 3 month rate. This indicator is based on the average interbank interest rates in Eurozone. It also has positive effect since the higher the interest rate the more willingly customer will spend their money on financial tools. Employment variation rate (</w:t>
+      </w:r>
+      <w:proofErr w:type="spellStart"/>
+      <w:r>
+        <w:rPr>
+          <w:rFonts w:cs="Times New Roman"/>
+        </w:rPr>
+        <w:t>emp.var.rate</w:t>
+      </w:r>
+      <w:proofErr w:type="spellEnd"/>
+      <w:r>
+        <w:rPr>
+          <w:rFonts w:cs="Times New Roman"/>
+        </w:rPr>
+        <w:t xml:space="preserve">) has negative influence, which means the change of the employment rate will make customers less likely to subscribe a term deposit. This makes sense because the employment rate is an indicator of the macroeconomy. A stable employment rate denotes a stable economic environment in which people are more confident to make their investment. </w:t>
+      </w:r>
+      <w:r>
+        <w:rPr>
+          <w:rFonts w:cs="Times New Roman"/>
+        </w:rPr>
+        <w:t xml:space="preserve">Lastly, age is also an important factor and the marketing campaign should be based accordingly targeting different age groups. The old age group is the most vulnerable to saying “yes” for term deposit.  </w:t>
+      </w:r>
+    </w:p>
+    <w:p>
+      <w:pPr>
+        <w:spacing w:line="276" w:lineRule="auto"/>
+        <w:rPr>
+          <w:rFonts w:cs="Times New Roman"/>
+        </w:rPr>
+      </w:pPr>
+    </w:p>
+    <w:p>
+      <w:pPr>
+        <w:spacing w:line="276" w:lineRule="auto"/>
+        <w:rPr>
+          <w:rFonts w:cs="Times New Roman"/>
+        </w:rPr>
+      </w:pPr>
+      <w:r>
+        <w:rPr>
+          <w:rFonts w:cs="Times New Roman"/>
+        </w:rPr>
+        <w:t>Therefore, if banks want to improve their lead generation, what they should do is to hire more people to work for them, improve the quality of conversation on the phone and run their campaigns when interest rates are high and macroeconomic environment is stable.</w:t>
+      </w:r>
+    </w:p>
+    <w:p>
+      <w:pPr>
+        <w:spacing w:line="276" w:lineRule="auto"/>
         <w:rPr>
           <w:rFonts w:cs="Times New Roman"/>
         </w:rPr>
@@ -5671,7 +6403,6 @@
         <w:rPr>
           <w:rFonts w:ascii="Times New Roman" w:hAnsi="Times New Roman" w:cs="Times New Roman"/>
         </w:rPr>
-        <w:lastRenderedPageBreak/>
         <w:t>References</w:t>
       </w:r>
       <w:bookmarkEnd w:id="14"/>
@@ -5701,9 +6432,23 @@
         <w:rPr>
           <w:rFonts w:cs="Times New Roman"/>
         </w:rPr>
-        <w:t xml:space="preserve">How to deal with outliers in python -. ProjectPro. (n.d.). Retrieved September 2, 2022, from </w:t>
-      </w:r>
-      <w:hyperlink r:id="rId15" w:history="1">
+        <w:t xml:space="preserve">How to deal with outliers in python -. </w:t>
+      </w:r>
+      <w:proofErr w:type="spellStart"/>
+      <w:r>
+        <w:rPr>
+          <w:rFonts w:cs="Times New Roman"/>
+        </w:rPr>
+        <w:t>ProjectPro</w:t>
+      </w:r>
+      <w:proofErr w:type="spellEnd"/>
+      <w:r>
+        <w:rPr>
+          <w:rFonts w:cs="Times New Roman"/>
+        </w:rPr>
+        <w:t xml:space="preserve">. (n.d.). Retrieved September 2, 2022, from </w:t>
+      </w:r>
+      <w:hyperlink r:id="rId16" w:history="1">
         <w:r>
           <w:rPr>
             <w:rStyle w:val="Hyperlink"/>
@@ -5727,12 +6472,13 @@
           <w:i/>
           <w:iCs/>
         </w:rPr>
+        <w:lastRenderedPageBreak/>
         <w:t>Detecting and treating outliers: How to handle outliers</w:t>
       </w:r>
       <w:r>
         <w:t xml:space="preserve">. Analytics Vidhya. (2022, July 21). Retrieved September 2, 2022, from </w:t>
       </w:r>
-      <w:hyperlink r:id="rId16" w:history="1">
+      <w:hyperlink r:id="rId17" w:history="1">
         <w:r>
           <w:rPr>
             <w:rStyle w:val="Hyperlink"/>
@@ -5753,7 +6499,7 @@
       <w:r>
         <w:t xml:space="preserve">Handling outliers in python. Handling Outliers in Python. (n.d.). Retrieved September 2, 2022, from </w:t>
       </w:r>
-      <w:hyperlink r:id="rId17" w:history="1">
+      <w:hyperlink r:id="rId18" w:history="1">
         <w:r>
           <w:rPr>
             <w:rStyle w:val="Hyperlink"/>

</xml_diff>